<commit_message>
updated to new trueconf api
</commit_message>
<xml_diff>
--- a/Инструкция по работе с аудио-видео консультациями для врачей.docx
+++ b/Инструкция по работе с аудио-видео консультациями для врачей.docx
@@ -585,6 +585,8 @@
       <w:pPr>
         <w:pStyle w:val="aa"/>
       </w:pPr>
+      <w:bookmarkStart w:id="0" w:name="_GoBack"/>
+      <w:bookmarkEnd w:id="0"/>
     </w:p>
     <w:p>
       <w:pPr>
@@ -639,7 +641,7 @@
           <w:iCs/>
           <w:color w:val="808080"/>
         </w:rPr>
-        <w:t>21</w:t>
+        <w:t>17</w:t>
       </w:r>
       <w:r>
         <w:rPr>
@@ -657,7 +659,7 @@
           <w:iCs/>
           <w:color w:val="808080"/>
         </w:rPr>
-        <w:t>июля</w:t>
+        <w:t>октября</w:t>
       </w:r>
       <w:r>
         <w:rPr>
@@ -1440,7 +1442,10 @@
         <w:t>На данный момент возмож</w:t>
       </w:r>
       <w:r>
-        <w:t>ны три вида консультаций:</w:t>
+        <w:t>ны два</w:t>
+      </w:r>
+      <w:r>
+        <w:t xml:space="preserve"> вида консультаций:</w:t>
       </w:r>
     </w:p>
     <w:p>
@@ -1452,7 +1457,19 @@
         </w:numPr>
       </w:pPr>
       <w:r>
-        <w:t>Пациент записался на видеоконсультацию через личный кабинет</w:t>
+        <w:t>Видео - через личный кабинет либо используя мобильное приложение «Инфоклиника</w:t>
+      </w:r>
+      <w:r>
+        <w:t>.</w:t>
+      </w:r>
+      <w:r>
+        <w:rPr>
+          <w:lang w:val="en-US"/>
+        </w:rPr>
+        <w:t>RU</w:t>
+      </w:r>
+      <w:r>
+        <w:t>»</w:t>
       </w:r>
     </w:p>
     <w:p>
@@ -1464,22 +1481,19 @@
         </w:numPr>
       </w:pPr>
       <w:r>
-        <w:t xml:space="preserve">Пациент записался на видеоконсультацию с использованием мобильного устройства </w:t>
-      </w:r>
-    </w:p>
-    <w:p>
-      <w:pPr>
-        <w:pStyle w:val="aa"/>
-        <w:numPr>
-          <w:ilvl w:val="0"/>
-          <w:numId w:val="9"/>
-        </w:numPr>
-      </w:pPr>
-      <w:r>
-        <w:t>Пациент запи</w:t>
-      </w:r>
-      <w:r>
-        <w:t>сался на аудиоконсультацию</w:t>
+        <w:t>А</w:t>
+      </w:r>
+      <w:r>
+        <w:t>удио</w:t>
+      </w:r>
+      <w:r>
+        <w:rPr>
+          <w:lang w:val="en-US"/>
+        </w:rPr>
+        <w:t xml:space="preserve"> – </w:t>
+      </w:r>
+      <w:r>
+        <w:t>посредством телефонной связи</w:t>
       </w:r>
     </w:p>
     <w:p>
@@ -1499,13 +1513,11 @@
       <w:pPr>
         <w:pStyle w:val="aa"/>
       </w:pPr>
-    </w:p>
-    <w:p>
-      <w:pPr>
-        <w:pStyle w:val="aa"/>
-      </w:pPr>
-      <w:r>
-        <w:t>При записи через личный кабинет будет указан комментарий: «</w:t>
+      <w:r>
+        <w:t xml:space="preserve">Для видеоконсультации </w:t>
+      </w:r>
+      <w:r>
+        <w:t>будет указан комментарий: «</w:t>
       </w:r>
       <w:r>
         <w:rPr>
@@ -1579,93 +1591,17 @@
     <w:p>
       <w:pPr>
         <w:pStyle w:val="aa"/>
-        <w:jc w:val="center"/>
-      </w:pPr>
-    </w:p>
-    <w:p>
-      <w:pPr>
-        <w:pStyle w:val="aa"/>
-      </w:pPr>
-      <w:r>
-        <w:t>При записи с использованием мобильного устройства будет указан комментарий: «</w:t>
-      </w:r>
-      <w:r>
-        <w:rPr>
-          <w:b/>
-        </w:rPr>
-        <w:t xml:space="preserve">Звонок через приложение </w:t>
-      </w:r>
-      <w:r>
-        <w:rPr>
-          <w:b/>
-          <w:lang w:val="en-US"/>
-        </w:rPr>
-        <w:t>TrueConf</w:t>
-      </w:r>
-      <w:r>
-        <w:t>»:</w:t>
-      </w:r>
-    </w:p>
-    <w:p>
-      <w:pPr>
-        <w:pStyle w:val="aa"/>
-        <w:jc w:val="center"/>
-      </w:pPr>
-      <w:r>
-        <w:rPr>
-          <w:noProof/>
-          <w:lang w:eastAsia="ru-RU"/>
-        </w:rPr>
-        <w:drawing>
-          <wp:inline distT="0" distB="0" distL="0" distR="0">
-            <wp:extent cx="6300470" cy="3011805"/>
-            <wp:effectExtent l="0" t="0" r="5080" b="0"/>
-            <wp:docPr id="8" name="Рисунок 8"/>
-            <wp:cNvGraphicFramePr>
-              <a:graphicFrameLocks xmlns:a="http://schemas.openxmlformats.org/drawingml/2006/main" noChangeAspect="1"/>
-            </wp:cNvGraphicFramePr>
-            <a:graphic xmlns:a="http://schemas.openxmlformats.org/drawingml/2006/main">
-              <a:graphicData uri="http://schemas.openxmlformats.org/drawingml/2006/picture">
-                <pic:pic xmlns:pic="http://schemas.openxmlformats.org/drawingml/2006/picture">
-                  <pic:nvPicPr>
-                    <pic:cNvPr id="8" name="3.png"/>
-                    <pic:cNvPicPr/>
-                  </pic:nvPicPr>
-                  <pic:blipFill>
-                    <a:blip r:embed="rId14">
-                      <a:extLst>
-                        <a:ext uri="{28A0092B-C50C-407E-A947-70E740481C1C}">
-                          <a14:useLocalDpi xmlns:a14="http://schemas.microsoft.com/office/drawing/2010/main" val="0"/>
-                        </a:ext>
-                      </a:extLst>
-                    </a:blip>
-                    <a:stretch>
-                      <a:fillRect/>
-                    </a:stretch>
-                  </pic:blipFill>
-                  <pic:spPr>
-                    <a:xfrm>
-                      <a:off x="0" y="0"/>
-                      <a:ext cx="6300470" cy="3011805"/>
-                    </a:xfrm>
-                    <a:prstGeom prst="rect">
-                      <a:avLst/>
-                    </a:prstGeom>
-                  </pic:spPr>
-                </pic:pic>
-              </a:graphicData>
-            </a:graphic>
-          </wp:inline>
-        </w:drawing>
-      </w:r>
-    </w:p>
-    <w:p>
-      <w:pPr>
-        <w:pStyle w:val="aa"/>
-      </w:pPr>
-      <w:r>
-        <w:lastRenderedPageBreak/>
-        <w:t>При записи на аудиоконсультацию будет указан комментарий: «</w:t>
+      </w:pPr>
+      <w:r>
+        <w:t xml:space="preserve">Для </w:t>
+      </w:r>
+      <w:proofErr w:type="spellStart"/>
+      <w:r>
+        <w:t>аудиоконсультаций</w:t>
+      </w:r>
+      <w:proofErr w:type="spellEnd"/>
+      <w:r>
+        <w:t xml:space="preserve"> будет указан комментарий: «</w:t>
       </w:r>
       <w:r>
         <w:rPr>
@@ -1703,7 +1639,7 @@
                     <pic:cNvPicPr/>
                   </pic:nvPicPr>
                   <pic:blipFill>
-                    <a:blip r:embed="rId15">
+                    <a:blip r:embed="rId14">
                       <a:extLst>
                         <a:ext uri="{28A0092B-C50C-407E-A947-70E740481C1C}">
                           <a14:useLocalDpi xmlns:a14="http://schemas.microsoft.com/office/drawing/2010/main" val="0"/>
@@ -1732,18 +1668,6 @@
     </w:p>
     <w:p>
       <w:pPr>
-        <w:pStyle w:val="aa"/>
-        <w:jc w:val="center"/>
-      </w:pPr>
-    </w:p>
-    <w:p>
-      <w:pPr>
-        <w:pStyle w:val="aa"/>
-        <w:jc w:val="center"/>
-      </w:pPr>
-    </w:p>
-    <w:p>
-      <w:pPr>
         <w:pBdr>
           <w:bottom w:val="single" w:sz="8" w:space="4" w:color="5B9BD5"/>
         </w:pBdr>
@@ -1765,6 +1689,7 @@
           <w:sz w:val="28"/>
           <w:szCs w:val="52"/>
         </w:rPr>
+        <w:lastRenderedPageBreak/>
         <w:t>3</w:t>
       </w:r>
       <w:r>
@@ -1860,6 +1785,73 @@
             <wp:extent cx="4892400" cy="3978000"/>
             <wp:effectExtent l="0" t="0" r="3810" b="3810"/>
             <wp:docPr id="13" name="Рисунок 13"/>
+            <wp:cNvGraphicFramePr>
+              <a:graphicFrameLocks xmlns:a="http://schemas.openxmlformats.org/drawingml/2006/main" noChangeAspect="1"/>
+            </wp:cNvGraphicFramePr>
+            <a:graphic xmlns:a="http://schemas.openxmlformats.org/drawingml/2006/main">
+              <a:graphicData uri="http://schemas.openxmlformats.org/drawingml/2006/picture">
+                <pic:pic xmlns:pic="http://schemas.openxmlformats.org/drawingml/2006/picture">
+                  <pic:nvPicPr>
+                    <pic:cNvPr id="1" name=""/>
+                    <pic:cNvPicPr/>
+                  </pic:nvPicPr>
+                  <pic:blipFill>
+                    <a:blip r:embed="rId15"/>
+                    <a:stretch>
+                      <a:fillRect/>
+                    </a:stretch>
+                  </pic:blipFill>
+                  <pic:spPr>
+                    <a:xfrm>
+                      <a:off x="0" y="0"/>
+                      <a:ext cx="4892400" cy="3978000"/>
+                    </a:xfrm>
+                    <a:prstGeom prst="rect">
+                      <a:avLst/>
+                    </a:prstGeom>
+                  </pic:spPr>
+                </pic:pic>
+              </a:graphicData>
+            </a:graphic>
+          </wp:inline>
+        </w:drawing>
+      </w:r>
+    </w:p>
+    <w:p>
+      <w:pPr>
+        <w:pStyle w:val="aa"/>
+        <w:jc w:val="center"/>
+      </w:pPr>
+    </w:p>
+    <w:p>
+      <w:pPr>
+        <w:pStyle w:val="aa"/>
+      </w:pPr>
+      <w:r>
+        <w:t>В открывшемся окне нажмите кнопку «Начать»:</w:t>
+      </w:r>
+    </w:p>
+    <w:p>
+      <w:pPr>
+        <w:pStyle w:val="aa"/>
+        <w:jc w:val="center"/>
+      </w:pPr>
+    </w:p>
+    <w:p>
+      <w:pPr>
+        <w:pStyle w:val="aa"/>
+        <w:jc w:val="center"/>
+      </w:pPr>
+      <w:r>
+        <w:rPr>
+          <w:noProof/>
+          <w:lang w:eastAsia="ru-RU"/>
+        </w:rPr>
+        <w:drawing>
+          <wp:inline distT="0" distB="0" distL="0" distR="0" wp14:anchorId="1CDC256E" wp14:editId="2E4E405C">
+            <wp:extent cx="3164400" cy="3679200"/>
+            <wp:effectExtent l="0" t="0" r="0" b="0"/>
+            <wp:docPr id="14" name="Рисунок 14"/>
             <wp:cNvGraphicFramePr>
               <a:graphicFrameLocks xmlns:a="http://schemas.openxmlformats.org/drawingml/2006/main" noChangeAspect="1"/>
             </wp:cNvGraphicFramePr>
@@ -1879,7 +1871,7 @@
                   <pic:spPr>
                     <a:xfrm>
                       <a:off x="0" y="0"/>
-                      <a:ext cx="4892400" cy="3978000"/>
+                      <a:ext cx="3164400" cy="3679200"/>
                     </a:xfrm>
                     <a:prstGeom prst="rect">
                       <a:avLst/>
@@ -1895,16 +1887,13 @@
     <w:p>
       <w:pPr>
         <w:pStyle w:val="aa"/>
-        <w:jc w:val="center"/>
-      </w:pPr>
-    </w:p>
-    <w:p>
-      <w:pPr>
-        <w:pStyle w:val="aa"/>
       </w:pPr>
       <w:r>
         <w:lastRenderedPageBreak/>
-        <w:t>В открывшемся окне нажмите кнопку «Начать»:</w:t>
+        <w:t xml:space="preserve">После начала конференции необходимо позвонить пациенту, для этого нажмите кнопку </w:t>
+      </w:r>
+      <w:r>
+        <w:t>с изображением номеронабирателя:</w:t>
       </w:r>
     </w:p>
     <w:p>
@@ -1924,10 +1913,10 @@
           <w:lang w:eastAsia="ru-RU"/>
         </w:rPr>
         <w:drawing>
-          <wp:inline distT="0" distB="0" distL="0" distR="0" wp14:anchorId="1CDC256E" wp14:editId="2E4E405C">
-            <wp:extent cx="3618000" cy="4204800"/>
-            <wp:effectExtent l="0" t="0" r="1905" b="5715"/>
-            <wp:docPr id="14" name="Рисунок 14"/>
+          <wp:inline distT="0" distB="0" distL="0" distR="0" wp14:anchorId="0C9CECEC" wp14:editId="2D3336AB">
+            <wp:extent cx="4892400" cy="3978000"/>
+            <wp:effectExtent l="0" t="0" r="3810" b="3810"/>
+            <wp:docPr id="15" name="Рисунок 15"/>
             <wp:cNvGraphicFramePr>
               <a:graphicFrameLocks xmlns:a="http://schemas.openxmlformats.org/drawingml/2006/main" noChangeAspect="1"/>
             </wp:cNvGraphicFramePr>
@@ -1947,7 +1936,7 @@
                   <pic:spPr>
                     <a:xfrm>
                       <a:off x="0" y="0"/>
-                      <a:ext cx="3618000" cy="4204800"/>
+                      <a:ext cx="4892400" cy="3978000"/>
                     </a:xfrm>
                     <a:prstGeom prst="rect">
                       <a:avLst/>
@@ -1970,17 +1959,18 @@
       <w:pPr>
         <w:pStyle w:val="aa"/>
       </w:pPr>
-      <w:r>
-        <w:t xml:space="preserve">После начала конференции необходимо позвонить пациенту, для этого нажмите кнопку </w:t>
-      </w:r>
-      <w:r>
-        <w:t>с изображением номеронабирателя:</w:t>
-      </w:r>
-    </w:p>
-    <w:p>
-      <w:pPr>
-        <w:pStyle w:val="aa"/>
-        <w:jc w:val="center"/>
+    </w:p>
+    <w:p>
+      <w:pPr>
+        <w:pStyle w:val="aa"/>
+      </w:pPr>
+      <w:r>
+        <w:t>Далее введите номер телефона пациента и нажмите кнопку «Позвонить»:</w:t>
+      </w:r>
+    </w:p>
+    <w:p>
+      <w:pPr>
+        <w:pStyle w:val="aa"/>
       </w:pPr>
     </w:p>
     <w:p>
@@ -1994,10 +1984,10 @@
           <w:lang w:eastAsia="ru-RU"/>
         </w:rPr>
         <w:drawing>
-          <wp:inline distT="0" distB="0" distL="0" distR="0" wp14:anchorId="0C9CECEC" wp14:editId="2D3336AB">
-            <wp:extent cx="4892400" cy="3978000"/>
-            <wp:effectExtent l="0" t="0" r="3810" b="3810"/>
-            <wp:docPr id="15" name="Рисунок 15"/>
+          <wp:inline distT="0" distB="0" distL="0" distR="0" wp14:anchorId="3C567760" wp14:editId="272CD18D">
+            <wp:extent cx="6300470" cy="3970655"/>
+            <wp:effectExtent l="0" t="0" r="5080" b="0"/>
+            <wp:docPr id="11" name="Рисунок 11"/>
             <wp:cNvGraphicFramePr>
               <a:graphicFrameLocks xmlns:a="http://schemas.openxmlformats.org/drawingml/2006/main" noChangeAspect="1"/>
             </wp:cNvGraphicFramePr>
@@ -2017,7 +2007,7 @@
                   <pic:spPr>
                     <a:xfrm>
                       <a:off x="0" y="0"/>
-                      <a:ext cx="4892400" cy="3978000"/>
+                      <a:ext cx="6300470" cy="3970655"/>
                     </a:xfrm>
                     <a:prstGeom prst="rect">
                       <a:avLst/>
@@ -2033,6 +2023,26 @@
     <w:p>
       <w:pPr>
         <w:pStyle w:val="aa"/>
+        <w:jc w:val="center"/>
+        <w:rPr>
+          <w:b/>
+        </w:rPr>
+      </w:pPr>
+      <w:r>
+        <w:rPr>
+          <w:b/>
+          <w:highlight w:val="yellow"/>
+        </w:rPr>
+        <w:t>ВАЖНО! Для набора на внешние номера используется префикс «9», например, 989601811873</w:t>
+      </w:r>
+    </w:p>
+    <w:p>
+      <w:pPr>
+        <w:pStyle w:val="aa"/>
+        <w:jc w:val="center"/>
+        <w:rPr>
+          <w:b/>
+        </w:rPr>
       </w:pPr>
     </w:p>
     <w:p>
@@ -2041,7 +2051,7 @@
       </w:pPr>
       <w:r>
         <w:lastRenderedPageBreak/>
-        <w:t>Далее введите номер телефона пациента и нажмите кнопку «Позвонить»:</w:t>
+        <w:t>При появлении вопроса с подтверждением, необходимо нажать кнопку «Да»:</w:t>
       </w:r>
     </w:p>
     <w:p>
@@ -2060,10 +2070,10 @@
           <w:lang w:eastAsia="ru-RU"/>
         </w:rPr>
         <w:drawing>
-          <wp:inline distT="0" distB="0" distL="0" distR="0" wp14:anchorId="3C567760" wp14:editId="272CD18D">
-            <wp:extent cx="6300470" cy="3970655"/>
-            <wp:effectExtent l="0" t="0" r="5080" b="0"/>
-            <wp:docPr id="11" name="Рисунок 11"/>
+          <wp:inline distT="0" distB="0" distL="0" distR="0" wp14:anchorId="4D009160" wp14:editId="4983645A">
+            <wp:extent cx="4586400" cy="3729600"/>
+            <wp:effectExtent l="0" t="0" r="5080" b="4445"/>
+            <wp:docPr id="21" name="Рисунок 21"/>
             <wp:cNvGraphicFramePr>
               <a:graphicFrameLocks xmlns:a="http://schemas.openxmlformats.org/drawingml/2006/main" noChangeAspect="1"/>
             </wp:cNvGraphicFramePr>
@@ -2083,7 +2093,7 @@
                   <pic:spPr>
                     <a:xfrm>
                       <a:off x="0" y="0"/>
-                      <a:ext cx="6300470" cy="3970655"/>
+                      <a:ext cx="4586400" cy="3729600"/>
                     </a:xfrm>
                     <a:prstGeom prst="rect">
                       <a:avLst/>
@@ -2100,33 +2110,103 @@
       <w:pPr>
         <w:pStyle w:val="aa"/>
         <w:jc w:val="center"/>
-        <w:rPr>
-          <w:b/>
-        </w:rPr>
-      </w:pPr>
-      <w:r>
-        <w:rPr>
-          <w:b/>
+      </w:pPr>
+    </w:p>
+    <w:p>
+      <w:pPr>
+        <w:pStyle w:val="aa"/>
+        <w:jc w:val="center"/>
+      </w:pPr>
+    </w:p>
+    <w:p>
+      <w:pPr>
+        <w:pBdr>
+          <w:bottom w:val="single" w:sz="8" w:space="4" w:color="5B9BD5"/>
+        </w:pBdr>
+        <w:spacing w:after="300" w:line="240" w:lineRule="auto"/>
+        <w:contextualSpacing/>
+        <w:rPr>
+          <w:rFonts w:ascii="Calibri Light" w:eastAsia="Times New Roman" w:hAnsi="Calibri Light" w:cs="Times New Roman"/>
+          <w:color w:val="323E4F"/>
+          <w:spacing w:val="5"/>
+          <w:sz w:val="28"/>
+          <w:szCs w:val="52"/>
+        </w:rPr>
+      </w:pPr>
+      <w:r>
+        <w:rPr>
+          <w:rFonts w:ascii="Calibri Light" w:eastAsia="Times New Roman" w:hAnsi="Calibri Light" w:cs="Times New Roman"/>
+          <w:color w:val="323E4F"/>
+          <w:spacing w:val="5"/>
+          <w:sz w:val="28"/>
+          <w:szCs w:val="52"/>
+        </w:rPr>
+        <w:t>4</w:t>
+      </w:r>
+      <w:r>
+        <w:rPr>
+          <w:rFonts w:ascii="Calibri Light" w:eastAsia="Times New Roman" w:hAnsi="Calibri Light" w:cs="Times New Roman"/>
+          <w:color w:val="323E4F"/>
+          <w:spacing w:val="5"/>
+          <w:sz w:val="28"/>
+          <w:szCs w:val="52"/>
+        </w:rPr>
+        <w:t xml:space="preserve">) </w:t>
+      </w:r>
+      <w:r>
+        <w:rPr>
+          <w:rFonts w:ascii="Calibri Light" w:eastAsia="Times New Roman" w:hAnsi="Calibri Light" w:cs="Times New Roman"/>
+          <w:color w:val="323E4F"/>
+          <w:spacing w:val="5"/>
+          <w:sz w:val="28"/>
+          <w:szCs w:val="52"/>
+        </w:rPr>
+        <w:t>Подключение к видеоконсультациям</w:t>
+      </w:r>
+    </w:p>
+    <w:p>
+      <w:pPr>
+        <w:pStyle w:val="aa"/>
+      </w:pPr>
+      <w:r>
+        <w:rPr>
           <w:highlight w:val="yellow"/>
         </w:rPr>
-        <w:t>ВАЖНО! Для набора на внешние номера используется префикс «9», например, 989601811873</w:t>
-      </w:r>
-    </w:p>
-    <w:p>
-      <w:pPr>
-        <w:pStyle w:val="aa"/>
-        <w:jc w:val="center"/>
-        <w:rPr>
-          <w:b/>
-        </w:rPr>
-      </w:pPr>
-    </w:p>
-    <w:p>
-      <w:pPr>
-        <w:pStyle w:val="aa"/>
-      </w:pPr>
-      <w:r>
-        <w:t>При появлении вопроса с подтверждением, необходимо нажать кнопку «Да»:</w:t>
+        <w:t>Перед началом виде</w:t>
+      </w:r>
+      <w:r>
+        <w:rPr>
+          <w:highlight w:val="yellow"/>
+        </w:rPr>
+        <w:t>о</w:t>
+      </w:r>
+      <w:r>
+        <w:rPr>
+          <w:highlight w:val="yellow"/>
+        </w:rPr>
+        <w:t>консультации, убедитесь, что в программе “</w:t>
+      </w:r>
+      <w:r>
+        <w:rPr>
+          <w:highlight w:val="yellow"/>
+          <w:lang w:val="en-US"/>
+        </w:rPr>
+        <w:t>TrueConf</w:t>
+      </w:r>
+      <w:r>
+        <w:rPr>
+          <w:highlight w:val="yellow"/>
+        </w:rPr>
+        <w:t>” завершен предыдущий вызов и програ</w:t>
+      </w:r>
+      <w:r>
+        <w:rPr>
+          <w:highlight w:val="yellow"/>
+        </w:rPr>
+        <w:t>мма находится в режиме ожидания</w:t>
+      </w:r>
+      <w:r>
+        <w:t>. Если отображается надпись, что идет конференция, необходимо нажать на кнопку завершения разговора:</w:t>
       </w:r>
     </w:p>
     <w:p>
@@ -2145,10 +2225,10 @@
           <w:lang w:eastAsia="ru-RU"/>
         </w:rPr>
         <w:drawing>
-          <wp:inline distT="0" distB="0" distL="0" distR="0" wp14:anchorId="4D009160" wp14:editId="4983645A">
-            <wp:extent cx="5504400" cy="4474800"/>
-            <wp:effectExtent l="0" t="0" r="1270" b="2540"/>
-            <wp:docPr id="21" name="Рисунок 21"/>
+          <wp:inline distT="0" distB="0" distL="0" distR="0" wp14:anchorId="7F846E9D" wp14:editId="5A5CD258">
+            <wp:extent cx="4586400" cy="3729600"/>
+            <wp:effectExtent l="0" t="0" r="5080" b="4445"/>
+            <wp:docPr id="9" name="Рисунок 9"/>
             <wp:cNvGraphicFramePr>
               <a:graphicFrameLocks xmlns:a="http://schemas.openxmlformats.org/drawingml/2006/main" noChangeAspect="1"/>
             </wp:cNvGraphicFramePr>
@@ -2168,7 +2248,7 @@
                   <pic:spPr>
                     <a:xfrm>
                       <a:off x="0" y="0"/>
-                      <a:ext cx="5504400" cy="4474800"/>
+                      <a:ext cx="4586400" cy="3729600"/>
                     </a:xfrm>
                     <a:prstGeom prst="rect">
                       <a:avLst/>
@@ -2183,57 +2263,19 @@
     </w:p>
     <w:p>
       <w:pPr>
-        <w:pBdr>
-          <w:bottom w:val="single" w:sz="8" w:space="4" w:color="5B9BD5"/>
-        </w:pBdr>
-        <w:spacing w:after="300" w:line="240" w:lineRule="auto"/>
-        <w:contextualSpacing/>
-        <w:rPr>
-          <w:rFonts w:ascii="Calibri Light" w:eastAsia="Times New Roman" w:hAnsi="Calibri Light" w:cs="Times New Roman"/>
-          <w:color w:val="323E4F"/>
-          <w:spacing w:val="5"/>
-          <w:sz w:val="28"/>
-          <w:szCs w:val="52"/>
-        </w:rPr>
-      </w:pPr>
-      <w:r>
-        <w:rPr>
-          <w:rFonts w:ascii="Calibri Light" w:eastAsia="Times New Roman" w:hAnsi="Calibri Light" w:cs="Times New Roman"/>
-          <w:color w:val="323E4F"/>
-          <w:spacing w:val="5"/>
-          <w:sz w:val="28"/>
-          <w:szCs w:val="52"/>
-        </w:rPr>
+        <w:pStyle w:val="aa"/>
+      </w:pPr>
+    </w:p>
+    <w:p>
+      <w:pPr>
+        <w:pStyle w:val="aa"/>
+      </w:pPr>
+      <w:r>
         <w:lastRenderedPageBreak/>
-        <w:t>4</w:t>
-      </w:r>
-      <w:r>
-        <w:rPr>
-          <w:rFonts w:ascii="Calibri Light" w:eastAsia="Times New Roman" w:hAnsi="Calibri Light" w:cs="Times New Roman"/>
-          <w:color w:val="323E4F"/>
-          <w:spacing w:val="5"/>
-          <w:sz w:val="28"/>
-          <w:szCs w:val="52"/>
-        </w:rPr>
-        <w:t xml:space="preserve">) </w:t>
-      </w:r>
-      <w:r>
-        <w:rPr>
-          <w:rFonts w:ascii="Calibri Light" w:eastAsia="Times New Roman" w:hAnsi="Calibri Light" w:cs="Times New Roman"/>
-          <w:color w:val="323E4F"/>
-          <w:spacing w:val="5"/>
-          <w:sz w:val="28"/>
-          <w:szCs w:val="52"/>
-        </w:rPr>
-        <w:t>Подключение к видеоконсультациям</w:t>
-      </w:r>
-    </w:p>
-    <w:p>
-      <w:pPr>
-        <w:pStyle w:val="aa"/>
-      </w:pPr>
-      <w:r>
-        <w:t xml:space="preserve">В случае с видеоконсультациями вызов произойдет автоматически со стороны сервера </w:t>
+        <w:t>В</w:t>
+      </w:r>
+      <w:r>
+        <w:t xml:space="preserve">ызов произойдет автоматически со стороны сервера </w:t>
       </w:r>
       <w:r>
         <w:rPr>
@@ -2247,6 +2289,11 @@
       <w:r>
         <w:t>В запланированное время проведения консультации у Вас появится окно с вызовом, в котором Вам надо принять звонок:</w:t>
       </w:r>
+    </w:p>
+    <w:p>
+      <w:pPr>
+        <w:pStyle w:val="aa"/>
+      </w:pPr>
     </w:p>
     <w:p>
       <w:pPr>
@@ -2423,7 +2470,7 @@
                     <pic:cNvPicPr/>
                   </pic:nvPicPr>
                   <pic:blipFill>
-                    <a:blip r:embed="rId18"/>
+                    <a:blip r:embed="rId17"/>
                     <a:stretch>
                       <a:fillRect/>
                     </a:stretch>
@@ -2481,6 +2528,7 @@
               <w:jc w:val="center"/>
             </w:pPr>
             <w:r>
+              <w:lastRenderedPageBreak/>
               <w:t xml:space="preserve">Далее наберите номер </w:t>
             </w:r>
             <w:r>
@@ -3109,8 +3157,6 @@
         </w:rPr>
         <w:t>ВАЖНО! Если у пациента возникли проблемы с подключением \ участием в консультации, просьба обязательно сообщить об этом в службу технической поддержки для того, чтобы узнать в чем именно возникли трудности и организации помощи с дальнейшими консультациями.</w:t>
       </w:r>
-      <w:bookmarkStart w:id="0" w:name="_GoBack"/>
-      <w:bookmarkEnd w:id="0"/>
     </w:p>
     <w:sectPr>
       <w:footerReference w:type="default" r:id="rId28"/>
@@ -3208,7 +3254,7 @@
                 <w:bCs/>
                 <w:noProof/>
               </w:rPr>
-              <w:t>11</w:t>
+              <w:t>2</w:t>
             </w:r>
             <w:r>
               <w:rPr>
@@ -5588,7 +5634,7 @@
 </file>
 
 <file path=customXml/itemProps1.xml><?xml version="1.0" encoding="utf-8"?>
-<ds:datastoreItem xmlns:ds="http://schemas.openxmlformats.org/officeDocument/2006/customXml" ds:itemID="{CB89BDDE-E04D-42AA-86D7-A0ED088354F9}">
+<ds:datastoreItem xmlns:ds="http://schemas.openxmlformats.org/officeDocument/2006/customXml" ds:itemID="{AAD247E7-B4CE-4A43-A2BB-433F17929F0D}">
   <ds:schemaRefs>
     <ds:schemaRef ds:uri="http://schemas.openxmlformats.org/officeDocument/2006/bibliography"/>
   </ds:schemaRefs>

</xml_diff>